<commit_message>
made a correction in summary.docx
</commit_message>
<xml_diff>
--- a/src/main/java/in/podtest/part/second/Summary.docx
+++ b/src/main/java/in/podtest/part/second/Summary.docx
@@ -2150,12 +2150,33 @@
             <w:r>
               <w:rPr>
                 <w:rFonts w:ascii="Calibri" w:eastAsia="Times New Roman" w:hAnsi="Calibri" w:cs="Calibri"/>
+                <w:strike/>
                 <w:color w:val="000000"/>
                 <w:kern w:val="0"/>
                 <w:lang w:eastAsia="en-IN"/>
                 <w14:ligatures w14:val="none"/>
               </w:rPr>
               <w:t>Allowed</w:t>
+            </w:r>
+            <w:r>
+              <w:rPr>
+                <w:rFonts w:ascii="Calibri" w:eastAsia="Times New Roman" w:hAnsi="Calibri" w:cs="Calibri"/>
+                <w:color w:val="000000"/>
+                <w:kern w:val="0"/>
+                <w:lang w:eastAsia="en-IN"/>
+                <w14:ligatures w14:val="none"/>
+              </w:rPr>
+              <w:br/>
+            </w:r>
+            <w:r>
+              <w:rPr>
+                <w:rFonts w:ascii="Calibri" w:eastAsia="Times New Roman" w:hAnsi="Calibri" w:cs="Calibri"/>
+                <w:color w:val="000000"/>
+                <w:kern w:val="0"/>
+                <w:lang w:eastAsia="en-IN"/>
+                <w14:ligatures w14:val="none"/>
+              </w:rPr>
+              <w:t>Not allowed</w:t>
             </w:r>
           </w:p>
         </w:tc>

</xml_diff>